<commit_message>
working on nll function
</commit_message>
<xml_diff>
--- a/papers/ele12468-sup-0004-supinfo.docx
+++ b/papers/ele12468-sup-0004-supinfo.docx
@@ -1,6 +1,6 @@
 
 <file path=word/document.xml><?xml version="1.0" encoding="utf-8"?>
-<w:document xmlns:wpc="http://schemas.microsoft.com/office/word/2010/wordprocessingCanvas" xmlns:mc="http://schemas.openxmlformats.org/markup-compatibility/2006" xmlns:o="urn:schemas-microsoft-com:office:office" xmlns:r="http://schemas.openxmlformats.org/officeDocument/2006/relationships" xmlns:m="http://schemas.openxmlformats.org/officeDocument/2006/math" xmlns:v="urn:schemas-microsoft-com:vml" xmlns:wp14="http://schemas.microsoft.com/office/word/2010/wordprocessingDrawing" xmlns:wp="http://schemas.openxmlformats.org/drawingml/2006/wordprocessingDrawing" xmlns:w10="urn:schemas-microsoft-com:office:word" xmlns:w="http://schemas.openxmlformats.org/wordprocessingml/2006/main" xmlns:w14="http://schemas.microsoft.com/office/word/2010/wordml" xmlns:w15="http://schemas.microsoft.com/office/word/2012/wordml" xmlns:wpg="http://schemas.microsoft.com/office/word/2010/wordprocessingGroup" xmlns:wpi="http://schemas.microsoft.com/office/word/2010/wordprocessingInk" xmlns:wne="http://schemas.microsoft.com/office/word/2006/wordml" xmlns:wps="http://schemas.microsoft.com/office/word/2010/wordprocessingShape" mc:Ignorable="w14 w15 wp14">
+<w:document xmlns:wpc="http://schemas.microsoft.com/office/word/2010/wordprocessingCanvas" xmlns:cx="http://schemas.microsoft.com/office/drawing/2014/chartex" xmlns:cx1="http://schemas.microsoft.com/office/drawing/2015/9/8/chartex" xmlns:cx2="http://schemas.microsoft.com/office/drawing/2015/10/21/chartex" xmlns:cx3="http://schemas.microsoft.com/office/drawing/2016/5/9/chartex" xmlns:cx4="http://schemas.microsoft.com/office/drawing/2016/5/10/chartex" xmlns:cx5="http://schemas.microsoft.com/office/drawing/2016/5/11/chartex" xmlns:cx6="http://schemas.microsoft.com/office/drawing/2016/5/12/chartex" xmlns:cx7="http://schemas.microsoft.com/office/drawing/2016/5/13/chartex" xmlns:cx8="http://schemas.microsoft.com/office/drawing/2016/5/14/chartex" xmlns:mc="http://schemas.openxmlformats.org/markup-compatibility/2006" xmlns:aink="http://schemas.microsoft.com/office/drawing/2016/ink" xmlns:am3d="http://schemas.microsoft.com/office/drawing/2017/model3d" xmlns:o="urn:schemas-microsoft-com:office:office" xmlns:oel="http://schemas.microsoft.com/office/2019/extlst" xmlns:r="http://schemas.openxmlformats.org/officeDocument/2006/relationships" xmlns:m="http://schemas.openxmlformats.org/officeDocument/2006/math" xmlns:v="urn:schemas-microsoft-com:vml" xmlns:wp14="http://schemas.microsoft.com/office/word/2010/wordprocessingDrawing" xmlns:wp="http://schemas.openxmlformats.org/drawingml/2006/wordprocessingDrawing" xmlns:w10="urn:schemas-microsoft-com:office:word" xmlns:w="http://schemas.openxmlformats.org/wordprocessingml/2006/main" xmlns:w14="http://schemas.microsoft.com/office/word/2010/wordml" xmlns:w15="http://schemas.microsoft.com/office/word/2012/wordml" xmlns:w16cex="http://schemas.microsoft.com/office/word/2018/wordml/cex" xmlns:w16cid="http://schemas.microsoft.com/office/word/2016/wordml/cid" xmlns:w16="http://schemas.microsoft.com/office/word/2018/wordml" xmlns:w16sdtdh="http://schemas.microsoft.com/office/word/2020/wordml/sdtdatahash" xmlns:w16se="http://schemas.microsoft.com/office/word/2015/wordml/symex" xmlns:wpg="http://schemas.microsoft.com/office/word/2010/wordprocessingGroup" xmlns:wpi="http://schemas.microsoft.com/office/word/2010/wordprocessingInk" xmlns:wne="http://schemas.microsoft.com/office/word/2006/wordml" xmlns:wps="http://schemas.microsoft.com/office/word/2010/wordprocessingShape" mc:Ignorable="w14 w15 w16se w16cid w16 w16cex w16sdtdh wp14">
   <w:body>
     <w:p>
       <w:pPr>
@@ -11,6 +11,13 @@
           <w:b/>
         </w:rPr>
       </w:pPr>
+      <w:r>
+        <w:rPr>
+          <w:rFonts w:ascii="Arial" w:hAnsi="Arial" w:cs="Arial"/>
+          <w:b/>
+        </w:rPr>
+        <w:t xml:space="preserve"> </w:t>
+      </w:r>
       <w:r>
         <w:rPr>
           <w:rFonts w:ascii="Arial" w:hAnsi="Arial" w:cs="Arial"/>
@@ -287,6 +294,7 @@
         </w:rPr>
         <w:t xml:space="preserve">) with data collected from foraging assays, infection assays, and life table experiments.  Note that below, we drop the genotype subscript </w:t>
       </w:r>
+      <w:proofErr w:type="spellStart"/>
       <w:r>
         <w:rPr>
           <w:rFonts w:ascii="Arial" w:hAnsi="Arial" w:cs="Arial"/>
@@ -294,6 +302,7 @@
         </w:rPr>
         <w:t>i</w:t>
       </w:r>
+      <w:proofErr w:type="spellEnd"/>
       <w:r>
         <w:rPr>
           <w:rFonts w:ascii="Arial" w:hAnsi="Arial" w:cs="Arial"/>
@@ -313,18 +322,50 @@
         </w:rPr>
         <w:t xml:space="preserve"> dry weight of </w:t>
       </w:r>
-      <w:r>
-        <w:rPr>
-          <w:rFonts w:ascii="Arial" w:hAnsi="Arial" w:cs="Arial"/>
-          <w:i/>
-        </w:rPr>
-        <w:t>Ankistrodesmus falcatus</w:t>
-      </w:r>
-      <w:r>
-        <w:rPr>
-          <w:rFonts w:ascii="Arial" w:hAnsi="Arial" w:cs="Arial"/>
-        </w:rPr>
-        <w:t xml:space="preserve">, reared in WC media).  Cultures were maintained in filtered (Pall A/E: 1.0 µm) lake water under ideal conditions for three generations in order to minimize any maternal affects.  We then collected neonates and reared them for five days under ideal conditions.  All six-day old animals were then placed in the life table experiment; a subset of these were also used for the infection assay, and a further subset of these were also used in the foraging assay. </w:t>
+      <w:proofErr w:type="spellStart"/>
+      <w:r>
+        <w:rPr>
+          <w:rFonts w:ascii="Arial" w:hAnsi="Arial" w:cs="Arial"/>
+          <w:i/>
+        </w:rPr>
+        <w:t>Ankistrodesmus</w:t>
+      </w:r>
+      <w:proofErr w:type="spellEnd"/>
+      <w:r>
+        <w:rPr>
+          <w:rFonts w:ascii="Arial" w:hAnsi="Arial" w:cs="Arial"/>
+          <w:i/>
+        </w:rPr>
+        <w:t xml:space="preserve"> </w:t>
+      </w:r>
+      <w:proofErr w:type="spellStart"/>
+      <w:r>
+        <w:rPr>
+          <w:rFonts w:ascii="Arial" w:hAnsi="Arial" w:cs="Arial"/>
+          <w:i/>
+        </w:rPr>
+        <w:t>falcatus</w:t>
+      </w:r>
+      <w:proofErr w:type="spellEnd"/>
+      <w:r>
+        <w:rPr>
+          <w:rFonts w:ascii="Arial" w:hAnsi="Arial" w:cs="Arial"/>
+        </w:rPr>
+        <w:t xml:space="preserve">, reared in WC media).  Cultures were maintained in filtered (Pall A/E: 1.0 µm) lake water under ideal conditions for three generations </w:t>
+      </w:r>
+      <w:proofErr w:type="gramStart"/>
+      <w:r>
+        <w:rPr>
+          <w:rFonts w:ascii="Arial" w:hAnsi="Arial" w:cs="Arial"/>
+        </w:rPr>
+        <w:t>in order to</w:t>
+      </w:r>
+      <w:proofErr w:type="gramEnd"/>
+      <w:r>
+        <w:rPr>
+          <w:rFonts w:ascii="Arial" w:hAnsi="Arial" w:cs="Arial"/>
+        </w:rPr>
+        <w:t xml:space="preserve"> minimize any maternal affects.  We then collected neonates and reared them for five days under ideal conditions.  All six-day old animals were then placed in the life table experiment; a subset of these were also used for the infection assay, and a further subset of these were also used in the foraging assay. </w:t>
       </w:r>
     </w:p>
     <w:p>
@@ -406,7 +447,21 @@
         <w:rPr>
           <w:rFonts w:ascii="Arial" w:hAnsi="Arial" w:cs="Arial"/>
         </w:rPr>
-        <w:t xml:space="preserve"> We calculated foraging rate by comparing fluorescence of ungrazed and grazed algae </w:t>
+        <w:t xml:space="preserve"> We calculated foraging rate by comparing fluorescence of </w:t>
+      </w:r>
+      <w:proofErr w:type="spellStart"/>
+      <w:r>
+        <w:rPr>
+          <w:rFonts w:ascii="Arial" w:hAnsi="Arial" w:cs="Arial"/>
+        </w:rPr>
+        <w:t>ungrazed</w:t>
+      </w:r>
+      <w:proofErr w:type="spellEnd"/>
+      <w:r>
+        <w:rPr>
+          <w:rFonts w:ascii="Arial" w:hAnsi="Arial" w:cs="Arial"/>
+        </w:rPr>
+        <w:t xml:space="preserve"> and grazed algae </w:t>
       </w:r>
       <w:r>
         <w:rPr>
@@ -439,13 +494,36 @@
           <w:rFonts w:ascii="Arial" w:hAnsi="Arial" w:cs="Arial"/>
           <w:i/>
         </w:rPr>
-        <w:t>A. falcatus</w:t>
-      </w:r>
-      <w:r>
-        <w:rPr>
-          <w:rFonts w:ascii="Arial" w:hAnsi="Arial" w:cs="Arial"/>
-        </w:rPr>
-        <w:t xml:space="preserve">.  We also included eight tubes with algae but without hosts (to serve as ungrazed controls).  All tubes were placed in a tube rotator, which continuously resuspended algae.  Hosts were allowed to graze at 20° C for 22 hours in complete darkness.  After 22 hours, hosts were transferred into fresh 50 mL tubes as part of the life table experiment.  We used in vivo fluorimetry to calculate relative fluorescence of media from all culture tubes (using a Turner Trilogy Laboratory Fluorometer).    </w:t>
+        <w:t xml:space="preserve">A. </w:t>
+      </w:r>
+      <w:proofErr w:type="spellStart"/>
+      <w:r>
+        <w:rPr>
+          <w:rFonts w:ascii="Arial" w:hAnsi="Arial" w:cs="Arial"/>
+          <w:i/>
+        </w:rPr>
+        <w:t>falcatus</w:t>
+      </w:r>
+      <w:proofErr w:type="spellEnd"/>
+      <w:r>
+        <w:rPr>
+          <w:rFonts w:ascii="Arial" w:hAnsi="Arial" w:cs="Arial"/>
+        </w:rPr>
+        <w:t xml:space="preserve">.  We also included eight tubes with algae but without hosts (to serve as </w:t>
+      </w:r>
+      <w:proofErr w:type="spellStart"/>
+      <w:r>
+        <w:rPr>
+          <w:rFonts w:ascii="Arial" w:hAnsi="Arial" w:cs="Arial"/>
+        </w:rPr>
+        <w:t>ungrazed</w:t>
+      </w:r>
+      <w:proofErr w:type="spellEnd"/>
+      <w:r>
+        <w:rPr>
+          <w:rFonts w:ascii="Arial" w:hAnsi="Arial" w:cs="Arial"/>
+        </w:rPr>
+        <w:t xml:space="preserve"> controls).  All tubes were placed in a tube rotator, which continuously resuspended algae.  Hosts were allowed to graze at 20° C for 22 hours in complete darkness.  After 22 hours, hosts were transferred into fresh 50 mL tubes as part of the life table experiment.  We used in vivo fluorimetry to calculate relative fluorescence of media from all culture tubes (using a Turner Trilogy Laboratory Fluorometer).    </w:t>
       </w:r>
     </w:p>
     <w:p>
@@ -795,6 +873,7 @@
         </w:rPr>
         <w:t xml:space="preserve">where </w:t>
       </w:r>
+      <w:proofErr w:type="spellStart"/>
       <w:r>
         <w:rPr>
           <w:rFonts w:ascii="Arial" w:hAnsi="Arial" w:cs="Arial"/>
@@ -810,12 +889,14 @@
         </w:rPr>
         <w:t>rem</w:t>
       </w:r>
+      <w:proofErr w:type="spellEnd"/>
       <w:r>
         <w:rPr>
           <w:rFonts w:ascii="Arial" w:hAnsi="Arial" w:cs="Arial"/>
         </w:rPr>
         <w:t xml:space="preserve"> is the remaining resource, </w:t>
       </w:r>
+      <w:proofErr w:type="spellStart"/>
       <w:r>
         <w:rPr>
           <w:rFonts w:ascii="Arial" w:hAnsi="Arial" w:cs="Arial"/>
@@ -831,6 +912,7 @@
         </w:rPr>
         <w:t>init</w:t>
       </w:r>
+      <w:proofErr w:type="spellEnd"/>
       <w:r>
         <w:rPr>
           <w:rFonts w:ascii="Arial" w:hAnsi="Arial" w:cs="Arial"/>
@@ -1257,13 +1339,36 @@
           <w:rFonts w:ascii="Arial" w:hAnsi="Arial" w:cs="Arial"/>
           <w:i/>
         </w:rPr>
-        <w:t>A. falcatus</w:t>
-      </w:r>
-      <w:r>
-        <w:rPr>
-          <w:rFonts w:ascii="Arial" w:hAnsi="Arial" w:cs="Arial"/>
-        </w:rPr>
-        <w:t xml:space="preserve"> for 22 hours), but were inverted every half hour instead of being placed in the tube rotator.  Replication at each spore density was planned strategically based on prior knowledge of each genotype’s susceptibility </w:t>
+        <w:t xml:space="preserve">A. </w:t>
+      </w:r>
+      <w:proofErr w:type="spellStart"/>
+      <w:r>
+        <w:rPr>
+          <w:rFonts w:ascii="Arial" w:hAnsi="Arial" w:cs="Arial"/>
+          <w:i/>
+        </w:rPr>
+        <w:t>falcatus</w:t>
+      </w:r>
+      <w:proofErr w:type="spellEnd"/>
+      <w:r>
+        <w:rPr>
+          <w:rFonts w:ascii="Arial" w:hAnsi="Arial" w:cs="Arial"/>
+        </w:rPr>
+        <w:t xml:space="preserve"> for 22 hours</w:t>
+      </w:r>
+      <w:proofErr w:type="gramStart"/>
+      <w:r>
+        <w:rPr>
+          <w:rFonts w:ascii="Arial" w:hAnsi="Arial" w:cs="Arial"/>
+        </w:rPr>
+        <w:t>), but</w:t>
+      </w:r>
+      <w:proofErr w:type="gramEnd"/>
+      <w:r>
+        <w:rPr>
+          <w:rFonts w:ascii="Arial" w:hAnsi="Arial" w:cs="Arial"/>
+        </w:rPr>
+        <w:t xml:space="preserve"> were inverted every half hour instead of being placed in the tube rotator.  Replication at each spore density was planned strategically based on prior knowledge of each genotype’s susceptibility </w:t>
       </w:r>
       <w:r>
         <w:rPr>
@@ -1481,6 +1586,7 @@
         </w:rPr>
         <w:t xml:space="preserve"> yields </w:t>
       </w:r>
+      <w:proofErr w:type="spellStart"/>
       <w:r>
         <w:rPr>
           <w:rFonts w:ascii="Arial" w:hAnsi="Arial" w:cs="Arial"/>
@@ -1496,6 +1602,7 @@
         </w:rPr>
         <w:t>rem</w:t>
       </w:r>
+      <w:proofErr w:type="spellEnd"/>
       <w:r>
         <w:rPr>
           <w:rFonts w:ascii="Arial" w:hAnsi="Arial" w:cs="Arial"/>
@@ -1650,6 +1757,7 @@
         </w:rPr>
         <w:t xml:space="preserve">where </w:t>
       </w:r>
+      <w:proofErr w:type="spellStart"/>
       <w:r>
         <w:rPr>
           <w:rFonts w:ascii="Arial" w:hAnsi="Arial" w:cs="Arial"/>
@@ -1665,6 +1773,7 @@
         </w:rPr>
         <w:t>init</w:t>
       </w:r>
+      <w:proofErr w:type="spellEnd"/>
       <w:r>
         <w:rPr>
           <w:rFonts w:ascii="Arial" w:hAnsi="Arial" w:cs="Arial"/>
@@ -1684,6 +1793,7 @@
         </w:rPr>
         <w:t xml:space="preserve"> using maximum likelihood and the BBMLE package in R, with our binary infection assay data as </w:t>
       </w:r>
+      <w:proofErr w:type="spellStart"/>
       <w:r>
         <w:rPr>
           <w:rFonts w:ascii="Arial" w:hAnsi="Arial" w:cs="Arial"/>
@@ -1699,6 +1809,7 @@
         </w:rPr>
         <w:t>rem</w:t>
       </w:r>
+      <w:proofErr w:type="spellEnd"/>
       <w:r>
         <w:rPr>
           <w:rFonts w:ascii="Arial" w:hAnsi="Arial" w:cs="Arial"/>
@@ -1755,7 +1866,14 @@
         <w:rPr>
           <w:rFonts w:ascii="Arial" w:hAnsi="Arial" w:cs="Arial"/>
         </w:rPr>
-        <w:t xml:space="preserve"> =  </w:t>
+        <w:t xml:space="preserve"> </w:t>
+      </w:r>
+      <w:proofErr w:type="gramStart"/>
+      <w:r>
+        <w:rPr>
+          <w:rFonts w:ascii="Arial" w:hAnsi="Arial" w:cs="Arial"/>
+        </w:rPr>
+        <w:t xml:space="preserve">=  </w:t>
       </w:r>
       <w:r>
         <w:rPr>
@@ -1764,6 +1882,7 @@
         </w:rPr>
         <w:t>β</w:t>
       </w:r>
+      <w:proofErr w:type="gramEnd"/>
       <w:r>
         <w:rPr>
           <w:rFonts w:ascii="Arial" w:hAnsi="Arial" w:cs="Arial"/>
@@ -1981,8 +2100,17 @@
           <w:rFonts w:ascii="Arial" w:hAnsi="Arial" w:cs="Arial"/>
           <w:i/>
         </w:rPr>
-        <w:t>A. falcatus</w:t>
-      </w:r>
+        <w:t xml:space="preserve">A. </w:t>
+      </w:r>
+      <w:proofErr w:type="spellStart"/>
+      <w:r>
+        <w:rPr>
+          <w:rFonts w:ascii="Arial" w:hAnsi="Arial" w:cs="Arial"/>
+          <w:i/>
+        </w:rPr>
+        <w:t>falcatus</w:t>
+      </w:r>
+      <w:proofErr w:type="spellEnd"/>
       <w:r>
         <w:rPr>
           <w:rFonts w:ascii="Arial" w:hAnsi="Arial" w:cs="Arial"/>
@@ -2419,7 +2547,21 @@
         <w:rPr>
           <w:rFonts w:ascii="Arial" w:hAnsi="Arial" w:cs="Arial"/>
         </w:rPr>
-        <w:t>, we solved the standard Euler-Lotka equation:</w:t>
+        <w:t>, we solved the standard Euler-</w:t>
+      </w:r>
+      <w:proofErr w:type="spellStart"/>
+      <w:r>
+        <w:rPr>
+          <w:rFonts w:ascii="Arial" w:hAnsi="Arial" w:cs="Arial"/>
+        </w:rPr>
+        <w:t>Lotka</w:t>
+      </w:r>
+      <w:proofErr w:type="spellEnd"/>
+      <w:r>
+        <w:rPr>
+          <w:rFonts w:ascii="Arial" w:hAnsi="Arial" w:cs="Arial"/>
+        </w:rPr>
+        <w:t xml:space="preserve"> equation:</w:t>
       </w:r>
     </w:p>
     <w:p>
@@ -2605,6 +2747,7 @@
         </w:rPr>
         <w:t xml:space="preserve">Here, </w:t>
       </w:r>
+      <w:proofErr w:type="spellStart"/>
       <w:r>
         <w:rPr>
           <w:rFonts w:ascii="Arial" w:hAnsi="Arial" w:cs="Arial"/>
@@ -2620,6 +2763,7 @@
         </w:rPr>
         <w:t>t</w:t>
       </w:r>
+      <w:proofErr w:type="spellEnd"/>
       <w:r>
         <w:rPr>
           <w:rFonts w:ascii="Arial" w:hAnsi="Arial" w:cs="Arial"/>
@@ -2920,6 +3064,7 @@
         </w:rPr>
         <w:t xml:space="preserve">Since not all hosts died by the end of the experiment, we included the “censored” observations using the likelihood that the animal survived at least to the end of the experiment, </w:t>
       </w:r>
+      <w:proofErr w:type="spellStart"/>
       <w:r>
         <w:rPr>
           <w:rFonts w:ascii="Arial" w:hAnsi="Arial" w:cs="Arial"/>
@@ -2935,6 +3080,7 @@
         </w:rPr>
         <w:t>e</w:t>
       </w:r>
+      <w:proofErr w:type="spellEnd"/>
       <w:r>
         <w:rPr>
           <w:rFonts w:ascii="Arial" w:hAnsi="Arial" w:cs="Arial"/>
@@ -3165,7 +3311,21 @@
         <w:rPr>
           <w:rFonts w:ascii="Arial" w:hAnsi="Arial" w:cs="Arial"/>
         </w:rPr>
-        <w:t xml:space="preserve"> by minimizing the sum of these negative log-transformed likelihoods (eqs. 8 and 9).  With our </w:t>
+        <w:t xml:space="preserve"> by minimizing the sum of these negative log-transformed likelihoods (</w:t>
+      </w:r>
+      <w:proofErr w:type="spellStart"/>
+      <w:r>
+        <w:rPr>
+          <w:rFonts w:ascii="Arial" w:hAnsi="Arial" w:cs="Arial"/>
+        </w:rPr>
+        <w:t>eqs</w:t>
+      </w:r>
+      <w:proofErr w:type="spellEnd"/>
+      <w:r>
+        <w:rPr>
+          <w:rFonts w:ascii="Arial" w:hAnsi="Arial" w:cs="Arial"/>
+        </w:rPr>
+        <w:t xml:space="preserve">. 8 and 9).  With our </w:t>
       </w:r>
       <w:r>
         <w:rPr>
@@ -3293,7 +3453,21 @@
         <w:rPr>
           <w:rFonts w:ascii="Arial" w:hAnsi="Arial" w:cs="Arial"/>
         </w:rPr>
-        <w:t>) of uninfected hosts as described above (eqs. 8 and 9).  We calculated overall death rate of infected hosts (</w:t>
+        <w:t>) of uninfected hosts as described above (</w:t>
+      </w:r>
+      <w:proofErr w:type="spellStart"/>
+      <w:r>
+        <w:rPr>
+          <w:rFonts w:ascii="Arial" w:hAnsi="Arial" w:cs="Arial"/>
+        </w:rPr>
+        <w:t>eqs</w:t>
+      </w:r>
+      <w:proofErr w:type="spellEnd"/>
+      <w:r>
+        <w:rPr>
+          <w:rFonts w:ascii="Arial" w:hAnsi="Arial" w:cs="Arial"/>
+        </w:rPr>
+        <w:t>. 8 and 9).  We calculated overall death rate of infected hosts (</w:t>
       </w:r>
       <w:r>
         <w:rPr>
@@ -3395,7 +3569,14 @@
         <w:rPr>
           <w:rFonts w:ascii="Arial" w:hAnsi="Arial" w:cs="Arial"/>
         </w:rPr>
-        <w:t>, we use a reasonable estimate (0.05 day</w:t>
+        <w:t xml:space="preserve">, we use a reasonable estimate (0.05 </w:t>
+      </w:r>
+      <w:proofErr w:type="gramStart"/>
+      <w:r>
+        <w:rPr>
+          <w:rFonts w:ascii="Arial" w:hAnsi="Arial" w:cs="Arial"/>
+        </w:rPr>
+        <w:t>day</w:t>
       </w:r>
       <w:r>
         <w:rPr>
@@ -3404,6 +3585,7 @@
         </w:rPr>
         <w:t>-1</w:t>
       </w:r>
+      <w:proofErr w:type="gramEnd"/>
       <w:r>
         <w:rPr>
           <w:rFonts w:ascii="Arial" w:hAnsi="Arial" w:cs="Arial"/>
@@ -3546,7 +3728,21 @@
         <w:rPr>
           <w:rFonts w:ascii="Arial" w:hAnsi="Arial" w:cs="Arial"/>
         </w:rPr>
-        <w:t xml:space="preserve">), we only measured spore yield at one resource level (using dead infected hosts from the life table experiment).  We ground these hosts with an automatic pestle, counted their spores with a haemocytometer, and bootstrapped 95% confidence intervals for genotype-specific spore yields (Fig. 1 A).  Then, we fit a function to pre-existing data </w:t>
+        <w:t xml:space="preserve">), we only measured spore yield at one resource level (using dead infected hosts from the life table experiment).  We ground these hosts with an automatic pestle, counted their spores with a </w:t>
+      </w:r>
+      <w:proofErr w:type="spellStart"/>
+      <w:r>
+        <w:rPr>
+          <w:rFonts w:ascii="Arial" w:hAnsi="Arial" w:cs="Arial"/>
+        </w:rPr>
+        <w:t>haemocytometer</w:t>
+      </w:r>
+      <w:proofErr w:type="spellEnd"/>
+      <w:r>
+        <w:rPr>
+          <w:rFonts w:ascii="Arial" w:hAnsi="Arial" w:cs="Arial"/>
+        </w:rPr>
+        <w:t xml:space="preserve">, and bootstrapped 95% confidence intervals for genotype-specific spore yields (Fig. 1 A).  Then, we fit a function to pre-existing data </w:t>
       </w:r>
       <w:r>
         <w:rPr>
@@ -3768,7 +3964,21 @@
         <w:rPr>
           <w:rFonts w:ascii="Arial" w:hAnsi="Arial" w:cs="Arial"/>
         </w:rPr>
-        <w:t xml:space="preserve"> chl-</w:t>
+        <w:t xml:space="preserve"> </w:t>
+      </w:r>
+      <w:proofErr w:type="spellStart"/>
+      <w:r>
+        <w:rPr>
+          <w:rFonts w:ascii="Arial" w:hAnsi="Arial" w:cs="Arial"/>
+        </w:rPr>
+        <w:t>chl</w:t>
+      </w:r>
+      <w:proofErr w:type="spellEnd"/>
+      <w:r>
+        <w:rPr>
+          <w:rFonts w:ascii="Arial" w:hAnsi="Arial" w:cs="Arial"/>
+        </w:rPr>
+        <w:t>-</w:t>
       </w:r>
       <w:r>
         <w:rPr>
@@ -3893,7 +4103,21 @@
         <w:rPr>
           <w:rFonts w:ascii="Arial" w:hAnsi="Arial" w:cs="Arial"/>
         </w:rPr>
-        <w:t xml:space="preserve"> chl-</w:t>
+        <w:t xml:space="preserve"> </w:t>
+      </w:r>
+      <w:proofErr w:type="spellStart"/>
+      <w:r>
+        <w:rPr>
+          <w:rFonts w:ascii="Arial" w:hAnsi="Arial" w:cs="Arial"/>
+        </w:rPr>
+        <w:t>chl</w:t>
+      </w:r>
+      <w:proofErr w:type="spellEnd"/>
+      <w:r>
+        <w:rPr>
+          <w:rFonts w:ascii="Arial" w:hAnsi="Arial" w:cs="Arial"/>
+        </w:rPr>
+        <w:t>-</w:t>
       </w:r>
       <w:r>
         <w:rPr>
@@ -4147,6 +4371,7 @@
         </w:rPr>
         <w:t xml:space="preserve">), and </w:t>
       </w:r>
+      <w:proofErr w:type="gramStart"/>
       <w:r>
         <w:rPr>
           <w:rFonts w:ascii="Arial" w:hAnsi="Arial" w:cs="Arial"/>
@@ -4154,6 +4379,7 @@
         </w:rPr>
         <w:t>h</w:t>
       </w:r>
+      <w:proofErr w:type="gramEnd"/>
     </w:p>
     <w:p>
       <w:pPr>
@@ -4356,7 +4582,14 @@
           <w:rFonts w:ascii="Arial" w:hAnsi="Arial" w:cs="Arial"/>
         </w:rPr>
         <w:lastRenderedPageBreak/>
-        <w:t>0.9 day</w:t>
+        <w:t xml:space="preserve">0.9 </w:t>
+      </w:r>
+      <w:proofErr w:type="gramStart"/>
+      <w:r>
+        <w:rPr>
+          <w:rFonts w:ascii="Arial" w:hAnsi="Arial" w:cs="Arial"/>
+        </w:rPr>
+        <w:t>day</w:t>
       </w:r>
       <w:r>
         <w:rPr>
@@ -4365,6 +4598,7 @@
         </w:rPr>
         <w:t>-1</w:t>
       </w:r>
+      <w:proofErr w:type="gramEnd"/>
       <w:r>
         <w:rPr>
           <w:rFonts w:ascii="Arial" w:hAnsi="Arial" w:cs="Arial"/>
@@ -4401,7 +4635,14 @@
         <w:rPr>
           <w:rFonts w:ascii="Arial" w:hAnsi="Arial" w:cs="Arial"/>
         </w:rPr>
-        <w:t>(0.2 day</w:t>
+        <w:t xml:space="preserve">(0.2 </w:t>
+      </w:r>
+      <w:proofErr w:type="gramStart"/>
+      <w:r>
+        <w:rPr>
+          <w:rFonts w:ascii="Arial" w:hAnsi="Arial" w:cs="Arial"/>
+        </w:rPr>
+        <w:t>day</w:t>
       </w:r>
       <w:r>
         <w:rPr>
@@ -4410,6 +4651,7 @@
         </w:rPr>
         <w:t>-1</w:t>
       </w:r>
+      <w:proofErr w:type="gramEnd"/>
       <w:r>
         <w:rPr>
           <w:rFonts w:ascii="Arial" w:hAnsi="Arial" w:cs="Arial"/>
@@ -4966,6 +5208,7 @@
         </w:rPr>
         <w:t>which is the ratio of gains from infection (</w:t>
       </w:r>
+      <w:proofErr w:type="spellStart"/>
       <w:r>
         <w:rPr>
           <w:rFonts w:ascii="Arial" w:hAnsi="Arial" w:cs="Arial"/>
@@ -4981,6 +5224,7 @@
         </w:rPr>
         <w:t>b</w:t>
       </w:r>
+      <w:proofErr w:type="spellEnd"/>
       <w:r>
         <w:rPr>
           <w:rFonts w:ascii="Arial" w:hAnsi="Arial" w:cs="Arial"/>
@@ -5020,6 +5264,7 @@
         </w:rPr>
         <w:t>) and consumption (</w:t>
       </w:r>
+      <w:proofErr w:type="spellStart"/>
       <w:r>
         <w:rPr>
           <w:rFonts w:ascii="Arial" w:hAnsi="Arial" w:cs="Arial"/>
@@ -5035,6 +5280,7 @@
         </w:rPr>
         <w:t>b</w:t>
       </w:r>
+      <w:proofErr w:type="spellEnd"/>
       <w:r>
         <w:rPr>
           <w:rFonts w:ascii="Arial" w:hAnsi="Arial" w:cs="Arial"/>
@@ -5074,7 +5320,21 @@
         <w:rPr>
           <w:rFonts w:ascii="Arial" w:hAnsi="Arial" w:cs="Arial"/>
         </w:rPr>
-        <w:t xml:space="preserve"> is equilibrial host density at the disease-free boundary equilibrium: </w:t>
+        <w:t xml:space="preserve"> is </w:t>
+      </w:r>
+      <w:proofErr w:type="spellStart"/>
+      <w:r>
+        <w:rPr>
+          <w:rFonts w:ascii="Arial" w:hAnsi="Arial" w:cs="Arial"/>
+        </w:rPr>
+        <w:t>equilibrial</w:t>
+      </w:r>
+      <w:proofErr w:type="spellEnd"/>
+      <w:r>
+        <w:rPr>
+          <w:rFonts w:ascii="Arial" w:hAnsi="Arial" w:cs="Arial"/>
+        </w:rPr>
+        <w:t xml:space="preserve"> host density at the disease-free boundary equilibrium: </w:t>
       </w:r>
     </w:p>
     <w:p>
@@ -5300,6 +5560,7 @@
         </w:rPr>
         <w:t xml:space="preserve"> is the carrying capacity of the algal resource (without hosts), </w:t>
       </w:r>
+      <w:proofErr w:type="spellStart"/>
       <w:r>
         <w:rPr>
           <w:rFonts w:ascii="Arial" w:hAnsi="Arial" w:cs="Arial"/>
@@ -5307,6 +5568,7 @@
         </w:rPr>
         <w:t>r</w:t>
       </w:r>
+      <w:proofErr w:type="spellEnd"/>
       <w:r>
         <w:rPr>
           <w:rFonts w:ascii="Arial" w:hAnsi="Arial" w:cs="Arial"/>
@@ -5358,7 +5620,21 @@
         <w:rPr>
           <w:rFonts w:ascii="Arial" w:hAnsi="Arial" w:cs="Arial"/>
         </w:rPr>
-        <w:t xml:space="preserve"> by bootstrapping over variation in all of the parameters involved (</w:t>
+        <w:t xml:space="preserve"> by bootstrapping over variation in </w:t>
+      </w:r>
+      <w:proofErr w:type="gramStart"/>
+      <w:r>
+        <w:rPr>
+          <w:rFonts w:ascii="Arial" w:hAnsi="Arial" w:cs="Arial"/>
+        </w:rPr>
+        <w:t>all of</w:t>
+      </w:r>
+      <w:proofErr w:type="gramEnd"/>
+      <w:r>
+        <w:rPr>
+          <w:rFonts w:ascii="Arial" w:hAnsi="Arial" w:cs="Arial"/>
+        </w:rPr>
+        <w:t xml:space="preserve"> the parameters involved (</w:t>
       </w:r>
       <w:r>
         <w:rPr>
@@ -5627,7 +5903,7 @@
         </w:rPr>
         <w:lastRenderedPageBreak/>
         <w:drawing>
-          <wp:inline distT="0" distB="0" distL="0" distR="0" wp14:anchorId="033BD66E" wp14:editId="299DDFF4">
+          <wp:inline distT="0" distB="0" distL="0" distR="0" wp14:anchorId="2C6D088F" wp14:editId="6DEE211A">
             <wp:extent cx="1943100" cy="1470127"/>
             <wp:effectExtent l="0" t="0" r="0" b="0"/>
             <wp:docPr id="5" name="Picture 5"/>
@@ -5742,6 +6018,7 @@
         </w:rPr>
         <w:t xml:space="preserve"> (increased death rate due to infection) for each genotype because infected hosts all died within two weeks of the life table experiment.  Death rate of infected hosts was then </w:t>
       </w:r>
+      <w:proofErr w:type="spellStart"/>
       <w:r>
         <w:rPr>
           <w:rFonts w:ascii="Arial" w:hAnsi="Arial" w:cs="Arial"/>
@@ -5749,6 +6026,7 @@
         </w:rPr>
         <w:t>d+v</w:t>
       </w:r>
+      <w:proofErr w:type="spellEnd"/>
       <w:r>
         <w:rPr>
           <w:rFonts w:ascii="Arial" w:hAnsi="Arial" w:cs="Arial"/>
@@ -5772,7 +6050,7 @@
           <w:noProof/>
         </w:rPr>
         <w:drawing>
-          <wp:inline distT="0" distB="0" distL="0" distR="0" wp14:anchorId="28A54AA4" wp14:editId="682D4C7E">
+          <wp:inline distT="0" distB="0" distL="0" distR="0" wp14:anchorId="6378C367" wp14:editId="2AED21E8">
             <wp:extent cx="2663872" cy="2659380"/>
             <wp:effectExtent l="0" t="0" r="0" b="0"/>
             <wp:docPr id="6" name="Picture 6"/>
@@ -5932,7 +6210,21 @@
         <w:rPr>
           <w:rFonts w:ascii="Arial" w:hAnsi="Arial" w:cs="Arial"/>
         </w:rPr>
-        <w:t xml:space="preserve"> into appropriate chl-</w:t>
+        <w:t xml:space="preserve"> into appropriate </w:t>
+      </w:r>
+      <w:proofErr w:type="spellStart"/>
+      <w:r>
+        <w:rPr>
+          <w:rFonts w:ascii="Arial" w:hAnsi="Arial" w:cs="Arial"/>
+        </w:rPr>
+        <w:t>chl</w:t>
+      </w:r>
+      <w:proofErr w:type="spellEnd"/>
+      <w:r>
+        <w:rPr>
+          <w:rFonts w:ascii="Arial" w:hAnsi="Arial" w:cs="Arial"/>
+        </w:rPr>
+        <w:t>-</w:t>
       </w:r>
       <w:r>
         <w:rPr>
@@ -5989,14 +6281,13 @@
           <w:rFonts w:ascii="Arial" w:hAnsi="Arial" w:cs="Arial"/>
         </w:rPr>
       </w:pPr>
-      <w:bookmarkStart w:id="0" w:name="_GoBack"/>
       <w:r>
         <w:rPr>
           <w:rFonts w:ascii="Arial" w:hAnsi="Arial" w:cs="Arial"/>
           <w:noProof/>
         </w:rPr>
         <w:drawing>
-          <wp:inline distT="0" distB="0" distL="0" distR="0">
+          <wp:inline distT="0" distB="0" distL="0" distR="0" wp14:anchorId="663A92CD" wp14:editId="701EB449">
             <wp:extent cx="5943600" cy="5467985"/>
             <wp:effectExtent l="0" t="0" r="0" b="0"/>
             <wp:docPr id="1" name="Picture 1"/>
@@ -6037,7 +6328,6 @@
           </wp:inline>
         </w:drawing>
       </w:r>
-      <w:bookmarkEnd w:id="0"/>
     </w:p>
     <w:p>
       <w:pPr>
@@ -6108,7 +6398,7 @@
 </file>
 
 <file path=word/endnotes.xml><?xml version="1.0" encoding="utf-8"?>
-<w:endnotes xmlns:wpc="http://schemas.microsoft.com/office/word/2010/wordprocessingCanvas" xmlns:mc="http://schemas.openxmlformats.org/markup-compatibility/2006" xmlns:o="urn:schemas-microsoft-com:office:office" xmlns:r="http://schemas.openxmlformats.org/officeDocument/2006/relationships" xmlns:m="http://schemas.openxmlformats.org/officeDocument/2006/math" xmlns:v="urn:schemas-microsoft-com:vml" xmlns:wp14="http://schemas.microsoft.com/office/word/2010/wordprocessingDrawing" xmlns:wp="http://schemas.openxmlformats.org/drawingml/2006/wordprocessingDrawing" xmlns:w10="urn:schemas-microsoft-com:office:word" xmlns:w="http://schemas.openxmlformats.org/wordprocessingml/2006/main" xmlns:w14="http://schemas.microsoft.com/office/word/2010/wordml" xmlns:w15="http://schemas.microsoft.com/office/word/2012/wordml" xmlns:wpg="http://schemas.microsoft.com/office/word/2010/wordprocessingGroup" xmlns:wpi="http://schemas.microsoft.com/office/word/2010/wordprocessingInk" xmlns:wne="http://schemas.microsoft.com/office/word/2006/wordml" xmlns:wps="http://schemas.microsoft.com/office/word/2010/wordprocessingShape" mc:Ignorable="w14 w15 wp14">
+<w:endnotes xmlns:wpc="http://schemas.microsoft.com/office/word/2010/wordprocessingCanvas" xmlns:cx="http://schemas.microsoft.com/office/drawing/2014/chartex" xmlns:cx1="http://schemas.microsoft.com/office/drawing/2015/9/8/chartex" xmlns:cx2="http://schemas.microsoft.com/office/drawing/2015/10/21/chartex" xmlns:cx3="http://schemas.microsoft.com/office/drawing/2016/5/9/chartex" xmlns:cx4="http://schemas.microsoft.com/office/drawing/2016/5/10/chartex" xmlns:cx5="http://schemas.microsoft.com/office/drawing/2016/5/11/chartex" xmlns:cx6="http://schemas.microsoft.com/office/drawing/2016/5/12/chartex" xmlns:cx7="http://schemas.microsoft.com/office/drawing/2016/5/13/chartex" xmlns:cx8="http://schemas.microsoft.com/office/drawing/2016/5/14/chartex" xmlns:mc="http://schemas.openxmlformats.org/markup-compatibility/2006" xmlns:aink="http://schemas.microsoft.com/office/drawing/2016/ink" xmlns:am3d="http://schemas.microsoft.com/office/drawing/2017/model3d" xmlns:o="urn:schemas-microsoft-com:office:office" xmlns:oel="http://schemas.microsoft.com/office/2019/extlst" xmlns:r="http://schemas.openxmlformats.org/officeDocument/2006/relationships" xmlns:m="http://schemas.openxmlformats.org/officeDocument/2006/math" xmlns:v="urn:schemas-microsoft-com:vml" xmlns:wp14="http://schemas.microsoft.com/office/word/2010/wordprocessingDrawing" xmlns:wp="http://schemas.openxmlformats.org/drawingml/2006/wordprocessingDrawing" xmlns:w10="urn:schemas-microsoft-com:office:word" xmlns:w="http://schemas.openxmlformats.org/wordprocessingml/2006/main" xmlns:w14="http://schemas.microsoft.com/office/word/2010/wordml" xmlns:w15="http://schemas.microsoft.com/office/word/2012/wordml" xmlns:w16cex="http://schemas.microsoft.com/office/word/2018/wordml/cex" xmlns:w16cid="http://schemas.microsoft.com/office/word/2016/wordml/cid" xmlns:w16="http://schemas.microsoft.com/office/word/2018/wordml" xmlns:w16sdtdh="http://schemas.microsoft.com/office/word/2020/wordml/sdtdatahash" xmlns:w16se="http://schemas.microsoft.com/office/word/2015/wordml/symex" xmlns:wpg="http://schemas.microsoft.com/office/word/2010/wordprocessingGroup" xmlns:wpi="http://schemas.microsoft.com/office/word/2010/wordprocessingInk" xmlns:wne="http://schemas.microsoft.com/office/word/2006/wordml" xmlns:wps="http://schemas.microsoft.com/office/word/2010/wordprocessingShape" mc:Ignorable="w14 w15 w16se w16cid w16 w16cex w16sdtdh wp14">
   <w:endnote w:type="separator" w:id="-1">
     <w:p>
       <w:pPr>
@@ -6133,7 +6423,7 @@
 </file>
 
 <file path=word/footnotes.xml><?xml version="1.0" encoding="utf-8"?>
-<w:footnotes xmlns:wpc="http://schemas.microsoft.com/office/word/2010/wordprocessingCanvas" xmlns:mc="http://schemas.openxmlformats.org/markup-compatibility/2006" xmlns:o="urn:schemas-microsoft-com:office:office" xmlns:r="http://schemas.openxmlformats.org/officeDocument/2006/relationships" xmlns:m="http://schemas.openxmlformats.org/officeDocument/2006/math" xmlns:v="urn:schemas-microsoft-com:vml" xmlns:wp14="http://schemas.microsoft.com/office/word/2010/wordprocessingDrawing" xmlns:wp="http://schemas.openxmlformats.org/drawingml/2006/wordprocessingDrawing" xmlns:w10="urn:schemas-microsoft-com:office:word" xmlns:w="http://schemas.openxmlformats.org/wordprocessingml/2006/main" xmlns:w14="http://schemas.microsoft.com/office/word/2010/wordml" xmlns:w15="http://schemas.microsoft.com/office/word/2012/wordml" xmlns:wpg="http://schemas.microsoft.com/office/word/2010/wordprocessingGroup" xmlns:wpi="http://schemas.microsoft.com/office/word/2010/wordprocessingInk" xmlns:wne="http://schemas.microsoft.com/office/word/2006/wordml" xmlns:wps="http://schemas.microsoft.com/office/word/2010/wordprocessingShape" mc:Ignorable="w14 w15 wp14">
+<w:footnotes xmlns:wpc="http://schemas.microsoft.com/office/word/2010/wordprocessingCanvas" xmlns:cx="http://schemas.microsoft.com/office/drawing/2014/chartex" xmlns:cx1="http://schemas.microsoft.com/office/drawing/2015/9/8/chartex" xmlns:cx2="http://schemas.microsoft.com/office/drawing/2015/10/21/chartex" xmlns:cx3="http://schemas.microsoft.com/office/drawing/2016/5/9/chartex" xmlns:cx4="http://schemas.microsoft.com/office/drawing/2016/5/10/chartex" xmlns:cx5="http://schemas.microsoft.com/office/drawing/2016/5/11/chartex" xmlns:cx6="http://schemas.microsoft.com/office/drawing/2016/5/12/chartex" xmlns:cx7="http://schemas.microsoft.com/office/drawing/2016/5/13/chartex" xmlns:cx8="http://schemas.microsoft.com/office/drawing/2016/5/14/chartex" xmlns:mc="http://schemas.openxmlformats.org/markup-compatibility/2006" xmlns:aink="http://schemas.microsoft.com/office/drawing/2016/ink" xmlns:am3d="http://schemas.microsoft.com/office/drawing/2017/model3d" xmlns:o="urn:schemas-microsoft-com:office:office" xmlns:oel="http://schemas.microsoft.com/office/2019/extlst" xmlns:r="http://schemas.openxmlformats.org/officeDocument/2006/relationships" xmlns:m="http://schemas.openxmlformats.org/officeDocument/2006/math" xmlns:v="urn:schemas-microsoft-com:vml" xmlns:wp14="http://schemas.microsoft.com/office/word/2010/wordprocessingDrawing" xmlns:wp="http://schemas.openxmlformats.org/drawingml/2006/wordprocessingDrawing" xmlns:w10="urn:schemas-microsoft-com:office:word" xmlns:w="http://schemas.openxmlformats.org/wordprocessingml/2006/main" xmlns:w14="http://schemas.microsoft.com/office/word/2010/wordml" xmlns:w15="http://schemas.microsoft.com/office/word/2012/wordml" xmlns:w16cex="http://schemas.microsoft.com/office/word/2018/wordml/cex" xmlns:w16cid="http://schemas.microsoft.com/office/word/2016/wordml/cid" xmlns:w16="http://schemas.microsoft.com/office/word/2018/wordml" xmlns:w16sdtdh="http://schemas.microsoft.com/office/word/2020/wordml/sdtdatahash" xmlns:w16se="http://schemas.microsoft.com/office/word/2015/wordml/symex" xmlns:wpg="http://schemas.microsoft.com/office/word/2010/wordprocessingGroup" xmlns:wpi="http://schemas.microsoft.com/office/word/2010/wordprocessingInk" xmlns:wne="http://schemas.microsoft.com/office/word/2006/wordml" xmlns:wps="http://schemas.microsoft.com/office/word/2010/wordprocessingShape" mc:Ignorable="w14 w15 w16se w16cid w16 w16cex w16sdtdh wp14">
   <w:footnote w:type="separator" w:id="-1">
     <w:p>
       <w:pPr>
@@ -6158,7 +6448,7 @@
 </file>
 
 <file path=word/header1.xml><?xml version="1.0" encoding="utf-8"?>
-<w:hdr xmlns:wpc="http://schemas.microsoft.com/office/word/2010/wordprocessingCanvas" xmlns:mc="http://schemas.openxmlformats.org/markup-compatibility/2006" xmlns:o="urn:schemas-microsoft-com:office:office" xmlns:r="http://schemas.openxmlformats.org/officeDocument/2006/relationships" xmlns:m="http://schemas.openxmlformats.org/officeDocument/2006/math" xmlns:v="urn:schemas-microsoft-com:vml" xmlns:wp14="http://schemas.microsoft.com/office/word/2010/wordprocessingDrawing" xmlns:wp="http://schemas.openxmlformats.org/drawingml/2006/wordprocessingDrawing" xmlns:w10="urn:schemas-microsoft-com:office:word" xmlns:w="http://schemas.openxmlformats.org/wordprocessingml/2006/main" xmlns:w14="http://schemas.microsoft.com/office/word/2010/wordml" xmlns:w15="http://schemas.microsoft.com/office/word/2012/wordml" xmlns:wpg="http://schemas.microsoft.com/office/word/2010/wordprocessingGroup" xmlns:wpi="http://schemas.microsoft.com/office/word/2010/wordprocessingInk" xmlns:wne="http://schemas.microsoft.com/office/word/2006/wordml" xmlns:wps="http://schemas.microsoft.com/office/word/2010/wordprocessingShape" mc:Ignorable="w14 w15 wp14">
+<w:hdr xmlns:wpc="http://schemas.microsoft.com/office/word/2010/wordprocessingCanvas" xmlns:cx="http://schemas.microsoft.com/office/drawing/2014/chartex" xmlns:cx1="http://schemas.microsoft.com/office/drawing/2015/9/8/chartex" xmlns:cx2="http://schemas.microsoft.com/office/drawing/2015/10/21/chartex" xmlns:cx3="http://schemas.microsoft.com/office/drawing/2016/5/9/chartex" xmlns:cx4="http://schemas.microsoft.com/office/drawing/2016/5/10/chartex" xmlns:cx5="http://schemas.microsoft.com/office/drawing/2016/5/11/chartex" xmlns:cx6="http://schemas.microsoft.com/office/drawing/2016/5/12/chartex" xmlns:cx7="http://schemas.microsoft.com/office/drawing/2016/5/13/chartex" xmlns:cx8="http://schemas.microsoft.com/office/drawing/2016/5/14/chartex" xmlns:mc="http://schemas.openxmlformats.org/markup-compatibility/2006" xmlns:aink="http://schemas.microsoft.com/office/drawing/2016/ink" xmlns:am3d="http://schemas.microsoft.com/office/drawing/2017/model3d" xmlns:o="urn:schemas-microsoft-com:office:office" xmlns:oel="http://schemas.microsoft.com/office/2019/extlst" xmlns:r="http://schemas.openxmlformats.org/officeDocument/2006/relationships" xmlns:m="http://schemas.openxmlformats.org/officeDocument/2006/math" xmlns:v="urn:schemas-microsoft-com:vml" xmlns:wp14="http://schemas.microsoft.com/office/word/2010/wordprocessingDrawing" xmlns:wp="http://schemas.openxmlformats.org/drawingml/2006/wordprocessingDrawing" xmlns:w10="urn:schemas-microsoft-com:office:word" xmlns:w="http://schemas.openxmlformats.org/wordprocessingml/2006/main" xmlns:w14="http://schemas.microsoft.com/office/word/2010/wordml" xmlns:w15="http://schemas.microsoft.com/office/word/2012/wordml" xmlns:w16cex="http://schemas.microsoft.com/office/word/2018/wordml/cex" xmlns:w16cid="http://schemas.microsoft.com/office/word/2016/wordml/cid" xmlns:w16="http://schemas.microsoft.com/office/word/2018/wordml" xmlns:w16sdtdh="http://schemas.microsoft.com/office/word/2020/wordml/sdtdatahash" xmlns:w16se="http://schemas.microsoft.com/office/word/2015/wordml/symex" xmlns:wpg="http://schemas.microsoft.com/office/word/2010/wordprocessingGroup" xmlns:wpi="http://schemas.microsoft.com/office/word/2010/wordprocessingInk" xmlns:wne="http://schemas.microsoft.com/office/word/2006/wordml" xmlns:wps="http://schemas.microsoft.com/office/word/2010/wordprocessingShape" mc:Ignorable="w14 w15 w16se w16cid w16 w16cex w16sdtdh wp14">
   <w:sdt>
     <w:sdtPr>
       <w:id w:val="1000241260"/>
@@ -6211,7 +6501,7 @@
 </file>
 
 <file path=word/styles.xml><?xml version="1.0" encoding="utf-8"?>
-<w:styles xmlns:mc="http://schemas.openxmlformats.org/markup-compatibility/2006" xmlns:r="http://schemas.openxmlformats.org/officeDocument/2006/relationships" xmlns:w="http://schemas.openxmlformats.org/wordprocessingml/2006/main" xmlns:w14="http://schemas.microsoft.com/office/word/2010/wordml" xmlns:w15="http://schemas.microsoft.com/office/word/2012/wordml" mc:Ignorable="w14 w15">
+<w:styles xmlns:mc="http://schemas.openxmlformats.org/markup-compatibility/2006" xmlns:r="http://schemas.openxmlformats.org/officeDocument/2006/relationships" xmlns:w="http://schemas.openxmlformats.org/wordprocessingml/2006/main" xmlns:w14="http://schemas.microsoft.com/office/word/2010/wordml" xmlns:w15="http://schemas.microsoft.com/office/word/2012/wordml" xmlns:w16cex="http://schemas.microsoft.com/office/word/2018/wordml/cex" xmlns:w16cid="http://schemas.microsoft.com/office/word/2016/wordml/cid" xmlns:w16="http://schemas.microsoft.com/office/word/2018/wordml" xmlns:w16sdtdh="http://schemas.microsoft.com/office/word/2020/wordml/sdtdatahash" xmlns:w16se="http://schemas.microsoft.com/office/word/2015/wordml/symex" mc:Ignorable="w14 w15 w16se w16cid w16 w16cex w16sdtdh">
   <w:docDefaults>
     <w:rPrDefault>
       <w:rPr>
@@ -6227,7 +6517,7 @@
       </w:pPr>
     </w:pPrDefault>
   </w:docDefaults>
-  <w:latentStyles w:defLockedState="0" w:defUIPriority="99" w:defSemiHidden="0" w:defUnhideWhenUsed="0" w:defQFormat="0" w:count="371">
+  <w:latentStyles w:defLockedState="0" w:defUIPriority="99" w:defSemiHidden="0" w:defUnhideWhenUsed="0" w:defQFormat="0" w:count="376">
     <w:lsdException w:name="Normal" w:uiPriority="0" w:qFormat="1"/>
     <w:lsdException w:name="heading 1" w:uiPriority="9" w:qFormat="1"/>
     <w:lsdException w:name="heading 2" w:semiHidden="1" w:uiPriority="9" w:unhideWhenUsed="1" w:qFormat="1"/>
@@ -6599,6 +6889,11 @@
     <w:lsdException w:name="List Table 5 Dark Accent 6" w:uiPriority="50"/>
     <w:lsdException w:name="List Table 6 Colorful Accent 6" w:uiPriority="51"/>
     <w:lsdException w:name="List Table 7 Colorful Accent 6" w:uiPriority="52"/>
+    <w:lsdException w:name="Mention" w:semiHidden="1" w:unhideWhenUsed="1"/>
+    <w:lsdException w:name="Smart Hyperlink" w:semiHidden="1" w:unhideWhenUsed="1"/>
+    <w:lsdException w:name="Hashtag" w:semiHidden="1" w:unhideWhenUsed="1"/>
+    <w:lsdException w:name="Unresolved Mention" w:semiHidden="1" w:unhideWhenUsed="1"/>
+    <w:lsdException w:name="Smart Link" w:semiHidden="1" w:unhideWhenUsed="1"/>
   </w:latentStyles>
   <w:style w:type="paragraph" w:default="1" w:styleId="Normal">
     <w:name w:val="Normal"/>

</xml_diff>